<commit_message>
new class and case diagram
</commit_message>
<xml_diff>
--- a/doc/Projektdoku final.docx
+++ b/doc/Projektdoku final.docx
@@ -17663,15 +17663,13 @@
       <w:r>
         <w:rPr>
           <w:rFonts w:ascii="Arial" w:hAnsi="Arial" w:cs="Arial"/>
-          <w:b/>
           <w:noProof/>
-          <w:sz w:val="16"/>
         </w:rPr>
         <w:drawing>
-          <wp:inline distT="0" distB="0" distL="0" distR="0" wp14:anchorId="385C5A73" wp14:editId="18783895">
-            <wp:extent cx="5760720" cy="4186043"/>
-            <wp:effectExtent l="0" t="0" r="0" b="5080"/>
-            <wp:docPr id="12" name="Grafik 12"/>
+          <wp:inline distT="0" distB="0" distL="0" distR="0" wp14:anchorId="103F3E2E" wp14:editId="52EAA989">
+            <wp:extent cx="5760720" cy="4900295"/>
+            <wp:effectExtent l="0" t="0" r="0" b="0"/>
+            <wp:docPr id="3" name="Grafik 3"/>
             <wp:cNvGraphicFramePr>
               <a:graphicFrameLocks xmlns:a="http://schemas.openxmlformats.org/drawingml/2006/main" noChangeAspect="1"/>
             </wp:cNvGraphicFramePr>
@@ -17679,7 +17677,7 @@
               <a:graphicData uri="http://schemas.openxmlformats.org/drawingml/2006/picture">
                 <pic:pic xmlns:pic="http://schemas.openxmlformats.org/drawingml/2006/picture">
                   <pic:nvPicPr>
-                    <pic:cNvPr id="12" name="Grafik 12"/>
+                    <pic:cNvPr id="3" name="Grafik 3"/>
                     <pic:cNvPicPr/>
                   </pic:nvPicPr>
                   <pic:blipFill>
@@ -17697,7 +17695,7 @@
                   <pic:spPr>
                     <a:xfrm>
                       <a:off x="0" y="0"/>
-                      <a:ext cx="5760720" cy="4186043"/>
+                      <a:ext cx="5760720" cy="4900295"/>
                     </a:xfrm>
                     <a:prstGeom prst="rect">
                       <a:avLst/>
@@ -17721,6 +17719,7 @@
         <w:rPr>
           <w:rFonts w:ascii="Arial" w:hAnsi="Arial" w:cs="Arial"/>
         </w:rPr>
+        <w:lastRenderedPageBreak/>
         <w:t xml:space="preserve">Abbildung </w:t>
       </w:r>
       <w:r>
@@ -17734,40 +17733,6 @@
           <w:rFonts w:ascii="Arial" w:hAnsi="Arial" w:cs="Arial"/>
         </w:rPr>
         <w:t>: Use-Case-Diagramm</w:t>
-      </w:r>
-    </w:p>
-    <w:p>
-      <w:pPr>
-        <w:ind w:left="2124" w:firstLine="708"/>
-        <w:rPr>
-          <w:rFonts w:ascii="Arial" w:hAnsi="Arial" w:cs="Arial"/>
-        </w:rPr>
-      </w:pPr>
-      <w:r>
-        <w:rPr>
-          <w:rFonts w:ascii="Arial" w:hAnsi="Arial" w:cs="Arial"/>
-        </w:rPr>
-        <w:t xml:space="preserve">Admin – Vorhandene Sensoren </w:t>
-      </w:r>
-      <w:proofErr w:type="gramStart"/>
-      <w:r>
-        <w:rPr>
-          <w:rFonts w:ascii="Arial" w:hAnsi="Arial" w:cs="Arial"/>
-        </w:rPr>
-        <w:t xml:space="preserve">bearbeiten </w:t>
-      </w:r>
-      <w:r>
-        <w:rPr>
-          <w:rFonts w:ascii="Arial" w:hAnsi="Arial" w:cs="Arial"/>
-        </w:rPr>
-        <w:t xml:space="preserve"> /</w:t>
-      </w:r>
-      <w:proofErr w:type="gramEnd"/>
-      <w:r>
-        <w:rPr>
-          <w:rFonts w:ascii="Arial" w:hAnsi="Arial" w:cs="Arial"/>
-        </w:rPr>
-        <w:t xml:space="preserve"> Sensor Klasse Hinzufügen / Testweiße raus</w:t>
       </w:r>
     </w:p>
     <w:p>
@@ -17783,7 +17748,6 @@
         <w:rPr>
           <w:rFonts w:ascii="Arial" w:hAnsi="Arial" w:cs="Arial"/>
         </w:rPr>
-        <w:lastRenderedPageBreak/>
         <w:t>A3</w:t>
       </w:r>
       <w:r>
@@ -35538,15 +35502,13 @@
       <w:r>
         <w:rPr>
           <w:rFonts w:ascii="Arial" w:hAnsi="Arial" w:cs="Arial"/>
-          <w:b/>
           <w:noProof/>
-          <w:sz w:val="26"/>
         </w:rPr>
         <w:drawing>
-          <wp:inline distT="0" distB="0" distL="0" distR="0" wp14:anchorId="132AB5B2" wp14:editId="1A61F201">
-            <wp:extent cx="5760720" cy="4982146"/>
-            <wp:effectExtent l="0" t="0" r="0" b="9525"/>
-            <wp:docPr id="18" name="Grafik 18"/>
+          <wp:inline distT="0" distB="0" distL="0" distR="0" wp14:anchorId="6C77B83E" wp14:editId="3D46D6B1">
+            <wp:extent cx="5760720" cy="4095115"/>
+            <wp:effectExtent l="0" t="0" r="0" b="635"/>
+            <wp:docPr id="5" name="Grafik 5"/>
             <wp:cNvGraphicFramePr>
               <a:graphicFrameLocks xmlns:a="http://schemas.openxmlformats.org/drawingml/2006/main" noChangeAspect="1"/>
             </wp:cNvGraphicFramePr>
@@ -35554,11 +35516,11 @@
               <a:graphicData uri="http://schemas.openxmlformats.org/drawingml/2006/picture">
                 <pic:pic xmlns:pic="http://schemas.openxmlformats.org/drawingml/2006/picture">
                   <pic:nvPicPr>
-                    <pic:cNvPr id="18" name="Grafik 18"/>
+                    <pic:cNvPr id="5" name="Grafik 5"/>
                     <pic:cNvPicPr/>
                   </pic:nvPicPr>
                   <pic:blipFill>
-                    <a:blip r:embed="rId22">
+                    <a:blip r:embed="rId22" cstate="print">
                       <a:extLst>
                         <a:ext uri="{28A0092B-C50C-407E-A947-70E740481C1C}">
                           <a14:useLocalDpi xmlns:a14="http://schemas.microsoft.com/office/drawing/2010/main" val="0"/>
@@ -35572,7 +35534,7 @@
                   <pic:spPr>
                     <a:xfrm>
                       <a:off x="0" y="0"/>
-                      <a:ext cx="5760720" cy="4982146"/>
+                      <a:ext cx="5760720" cy="4095115"/>
                     </a:xfrm>
                     <a:prstGeom prst="rect">
                       <a:avLst/>
@@ -35609,204 +35571,6 @@
           <w:rFonts w:ascii="Arial" w:hAnsi="Arial" w:cs="Arial"/>
         </w:rPr>
         <w:t>: Klassendiagramm</w:t>
-      </w:r>
-    </w:p>
-    <w:p>
-      <w:pPr>
-        <w:ind w:left="2124" w:firstLine="708"/>
-        <w:rPr>
-          <w:rFonts w:ascii="Arial" w:hAnsi="Arial" w:cs="Arial"/>
-        </w:rPr>
-      </w:pPr>
-      <w:proofErr w:type="gramStart"/>
-      <w:r>
-        <w:rPr>
-          <w:rFonts w:ascii="Arial" w:hAnsi="Arial" w:cs="Arial"/>
-        </w:rPr>
-        <w:t>X :</w:t>
-      </w:r>
-      <w:proofErr w:type="gramEnd"/>
-      <w:r>
-        <w:rPr>
-          <w:rFonts w:ascii="Arial" w:hAnsi="Arial" w:cs="Arial"/>
-        </w:rPr>
-        <w:t xml:space="preserve"> </w:t>
-      </w:r>
-      <w:proofErr w:type="spellStart"/>
-      <w:r>
-        <w:rPr>
-          <w:rFonts w:ascii="Arial" w:hAnsi="Arial" w:cs="Arial"/>
-        </w:rPr>
-        <w:t>int</w:t>
-      </w:r>
-      <w:proofErr w:type="spellEnd"/>
-      <w:r>
-        <w:rPr>
-          <w:rFonts w:ascii="Arial" w:hAnsi="Arial" w:cs="Arial"/>
-        </w:rPr>
-        <w:t xml:space="preserve"> </w:t>
-      </w:r>
-    </w:p>
-    <w:p>
-      <w:pPr>
-        <w:ind w:left="2124" w:firstLine="708"/>
-        <w:rPr>
-          <w:rFonts w:ascii="Arial" w:hAnsi="Arial" w:cs="Arial"/>
-        </w:rPr>
-      </w:pPr>
-      <w:r>
-        <w:rPr>
-          <w:rFonts w:ascii="Arial" w:hAnsi="Arial" w:cs="Arial"/>
-        </w:rPr>
-        <w:t xml:space="preserve">Erst </w:t>
-      </w:r>
-      <w:proofErr w:type="spellStart"/>
-      <w:r>
-        <w:rPr>
-          <w:rFonts w:ascii="Arial" w:hAnsi="Arial" w:cs="Arial"/>
-        </w:rPr>
-        <w:t>varibalenname</w:t>
-      </w:r>
-      <w:proofErr w:type="spellEnd"/>
-      <w:r>
-        <w:rPr>
-          <w:rFonts w:ascii="Arial" w:hAnsi="Arial" w:cs="Arial"/>
-        </w:rPr>
-        <w:t xml:space="preserve"> dann Datentyp </w:t>
-      </w:r>
-    </w:p>
-    <w:p>
-      <w:pPr>
-        <w:ind w:left="2124" w:firstLine="708"/>
-        <w:rPr>
-          <w:rFonts w:ascii="Arial" w:hAnsi="Arial" w:cs="Arial"/>
-        </w:rPr>
-      </w:pPr>
-      <w:r>
-        <w:rPr>
-          <w:rFonts w:ascii="Arial" w:hAnsi="Arial" w:cs="Arial"/>
-        </w:rPr>
-        <w:t xml:space="preserve">Keine </w:t>
-      </w:r>
-      <w:proofErr w:type="spellStart"/>
-      <w:r>
-        <w:rPr>
-          <w:rFonts w:ascii="Arial" w:hAnsi="Arial" w:cs="Arial"/>
-        </w:rPr>
-        <w:t>abkürzungen</w:t>
-      </w:r>
-      <w:proofErr w:type="spellEnd"/>
-      <w:r>
-        <w:rPr>
-          <w:rFonts w:ascii="Arial" w:hAnsi="Arial" w:cs="Arial"/>
-        </w:rPr>
-        <w:t xml:space="preserve"> </w:t>
-      </w:r>
-    </w:p>
-    <w:p>
-      <w:pPr>
-        <w:rPr>
-          <w:rFonts w:ascii="Arial" w:hAnsi="Arial" w:cs="Arial"/>
-        </w:rPr>
-      </w:pPr>
-      <w:r>
-        <w:rPr>
-          <w:rFonts w:ascii="Arial" w:hAnsi="Arial" w:cs="Arial"/>
-        </w:rPr>
-        <w:tab/>
-      </w:r>
-      <w:r>
-        <w:rPr>
-          <w:rFonts w:ascii="Arial" w:hAnsi="Arial" w:cs="Arial"/>
-        </w:rPr>
-        <w:tab/>
-      </w:r>
-      <w:proofErr w:type="spellStart"/>
-      <w:r>
-        <w:rPr>
-          <w:rFonts w:ascii="Arial" w:hAnsi="Arial" w:cs="Arial"/>
-        </w:rPr>
-        <w:t>Init</w:t>
-      </w:r>
-      <w:proofErr w:type="spellEnd"/>
-      <w:r>
-        <w:rPr>
-          <w:rFonts w:ascii="Arial" w:hAnsi="Arial" w:cs="Arial"/>
-        </w:rPr>
-        <w:t xml:space="preserve"> fehlt klammer </w:t>
-      </w:r>
-    </w:p>
-    <w:p>
-      <w:pPr>
-        <w:rPr>
-          <w:rFonts w:ascii="Arial" w:hAnsi="Arial" w:cs="Arial"/>
-        </w:rPr>
-      </w:pPr>
-      <w:r>
-        <w:rPr>
-          <w:rFonts w:ascii="Arial" w:hAnsi="Arial" w:cs="Arial"/>
-        </w:rPr>
-        <w:tab/>
-      </w:r>
-      <w:r>
-        <w:rPr>
-          <w:rFonts w:ascii="Arial" w:hAnsi="Arial" w:cs="Arial"/>
-        </w:rPr>
-        <w:tab/>
-        <w:t xml:space="preserve">Rückgabedatentypen </w:t>
-      </w:r>
-    </w:p>
-    <w:p>
-      <w:pPr>
-        <w:rPr>
-          <w:rFonts w:ascii="Arial" w:hAnsi="Arial" w:cs="Arial"/>
-        </w:rPr>
-      </w:pPr>
-      <w:r>
-        <w:rPr>
-          <w:rFonts w:ascii="Arial" w:hAnsi="Arial" w:cs="Arial"/>
-        </w:rPr>
-        <w:tab/>
-      </w:r>
-      <w:r>
-        <w:rPr>
-          <w:rFonts w:ascii="Arial" w:hAnsi="Arial" w:cs="Arial"/>
-        </w:rPr>
-        <w:tab/>
-      </w:r>
-      <w:proofErr w:type="spellStart"/>
-      <w:r>
-        <w:rPr>
-          <w:rFonts w:ascii="Arial" w:hAnsi="Arial" w:cs="Arial"/>
-        </w:rPr>
-        <w:t>Self</w:t>
-      </w:r>
-      <w:proofErr w:type="spellEnd"/>
-      <w:r>
-        <w:rPr>
-          <w:rFonts w:ascii="Arial" w:hAnsi="Arial" w:cs="Arial"/>
-        </w:rPr>
-        <w:t xml:space="preserve"> WEG </w:t>
-      </w:r>
-    </w:p>
-    <w:p>
-      <w:pPr>
-        <w:rPr>
-          <w:rFonts w:ascii="Arial" w:hAnsi="Arial" w:cs="Arial"/>
-        </w:rPr>
-      </w:pPr>
-      <w:r>
-        <w:rPr>
-          <w:rFonts w:ascii="Arial" w:hAnsi="Arial" w:cs="Arial"/>
-        </w:rPr>
-        <w:tab/>
-      </w:r>
-      <w:r>
-        <w:rPr>
-          <w:rFonts w:ascii="Arial" w:hAnsi="Arial" w:cs="Arial"/>
-        </w:rPr>
-        <w:tab/>
-        <w:t xml:space="preserve">Sichtbarkeiten JA </w:t>
       </w:r>
     </w:p>
     <w:p>

</xml_diff>